<commit_message>
Added to report and separated generateRandom() method
</commit_message>
<xml_diff>
--- a/CS 461 Final Project Report.docx
+++ b/CS 461 Final Project Report.docx
@@ -175,6 +175,28 @@
           <w:szCs w:val="24"/>
         </w:rPr>
         <w:t xml:space="preserve"> We did this by choosing not to make a single entry for each game and have a bunch of attributes, making everything self-contained instead. This eliminates overlap and redundancies between the tables which leaves less room for errors and unexpected outputs.</w:t>
+      </w:r>
+    </w:p>
+    <w:p>
+      <w:pPr>
+        <w:rPr>
+          <w:sz w:val="24"/>
+          <w:szCs w:val="24"/>
+        </w:rPr>
+      </w:pPr>
+      <w:r>
+        <w:rPr>
+          <w:sz w:val="24"/>
+          <w:szCs w:val="24"/>
+        </w:rPr>
+        <w:t xml:space="preserve">When designing the </w:t>
+      </w:r>
+      <w:r>
+        <w:rPr>
+          <w:sz w:val="24"/>
+          <w:szCs w:val="24"/>
+        </w:rPr>
+        <w:t xml:space="preserve">GUI, </w:t>
       </w:r>
     </w:p>
     <w:p>

</xml_diff>

<commit_message>
Added next and previous button functionality
</commit_message>
<xml_diff>
--- a/CS 461 Final Project Report.docx
+++ b/CS 461 Final Project Report.docx
@@ -375,18 +375,173 @@
           <w:szCs w:val="24"/>
           <w:highlight w:val="darkGray"/>
         </w:rPr>
-        <w:t xml:space="preserve">The user-interface for this database is laid </w:t>
-      </w:r>
-      <w:proofErr w:type="gramStart"/>
-      <w:r>
-        <w:rPr>
-          <w:sz w:val="24"/>
-          <w:szCs w:val="24"/>
-          <w:highlight w:val="darkGray"/>
-        </w:rPr>
-        <w:t>out</w:t>
-      </w:r>
-      <w:proofErr w:type="gramEnd"/>
+        <w:t>The user-interface for this database is laid out</w:t>
+      </w:r>
+      <w:r>
+        <w:rPr>
+          <w:sz w:val="24"/>
+          <w:szCs w:val="24"/>
+        </w:rPr>
+        <w:t xml:space="preserve"> in a straightforward way. Along the top bar, there are five buttons and a </w:t>
+      </w:r>
+      <w:r>
+        <w:rPr>
+          <w:sz w:val="24"/>
+          <w:szCs w:val="24"/>
+        </w:rPr>
+        <w:t>table dropdown. Below these buttons is the table showing all the information in the table selected using the table dropdown.</w:t>
+      </w:r>
+      <w:r>
+        <w:rPr>
+          <w:sz w:val="24"/>
+          <w:szCs w:val="24"/>
+        </w:rPr>
+        <w:t xml:space="preserve"> </w:t>
+      </w:r>
+      <w:r>
+        <w:rPr>
+          <w:sz w:val="24"/>
+          <w:szCs w:val="24"/>
+        </w:rPr>
+        <w:t xml:space="preserve">The </w:t>
+      </w:r>
+      <w:r>
+        <w:rPr>
+          <w:b/>
+          <w:bCs/>
+          <w:sz w:val="24"/>
+          <w:szCs w:val="24"/>
+        </w:rPr>
+        <w:t>New</w:t>
+      </w:r>
+      <w:r>
+        <w:rPr>
+          <w:sz w:val="24"/>
+          <w:szCs w:val="24"/>
+        </w:rPr>
+        <w:t xml:space="preserve"> </w:t>
+      </w:r>
+      <w:r>
+        <w:rPr>
+          <w:sz w:val="24"/>
+          <w:szCs w:val="24"/>
+        </w:rPr>
+        <w:t xml:space="preserve">button will show three dropdowns, one for “Employee ID”, “Game ID”, and “Buyer ID” respectively. </w:t>
+      </w:r>
+      <w:r>
+        <w:rPr>
+          <w:sz w:val="24"/>
+          <w:szCs w:val="24"/>
+        </w:rPr>
+        <w:t>Clicking the save button to the right of the “Buyer ID” button will save your entry to the database, creating all the appropriate relationships.</w:t>
+      </w:r>
+      <w:r>
+        <w:rPr>
+          <w:sz w:val="24"/>
+          <w:szCs w:val="24"/>
+        </w:rPr>
+        <w:t xml:space="preserve"> The </w:t>
+      </w:r>
+      <w:r>
+        <w:rPr>
+          <w:b/>
+          <w:bCs/>
+          <w:sz w:val="24"/>
+          <w:szCs w:val="24"/>
+        </w:rPr>
+        <w:t>Delete</w:t>
+      </w:r>
+      <w:r>
+        <w:rPr>
+          <w:sz w:val="24"/>
+          <w:szCs w:val="24"/>
+        </w:rPr>
+        <w:t xml:space="preserve"> button will delete the top-most row</w:t>
+      </w:r>
+      <w:r>
+        <w:rPr>
+          <w:sz w:val="24"/>
+          <w:szCs w:val="24"/>
+        </w:rPr>
+        <w:t xml:space="preserve"> in the selected </w:t>
+      </w:r>
+      <w:r>
+        <w:rPr>
+          <w:sz w:val="24"/>
+          <w:szCs w:val="24"/>
+        </w:rPr>
+        <w:lastRenderedPageBreak/>
+        <w:t xml:space="preserve">table using the table dropdown. </w:t>
+      </w:r>
+      <w:r>
+        <w:rPr>
+          <w:sz w:val="24"/>
+          <w:szCs w:val="24"/>
+        </w:rPr>
+        <w:t xml:space="preserve">The </w:t>
+      </w:r>
+      <w:r>
+        <w:rPr>
+          <w:b/>
+          <w:bCs/>
+          <w:sz w:val="24"/>
+          <w:szCs w:val="24"/>
+        </w:rPr>
+        <w:t>Update</w:t>
+      </w:r>
+      <w:r>
+        <w:rPr>
+          <w:sz w:val="24"/>
+          <w:szCs w:val="24"/>
+        </w:rPr>
+        <w:t xml:space="preserve"> button will push any updates to the database that you have made by selecting and editing an entry.</w:t>
+      </w:r>
+      <w:r>
+        <w:rPr>
+          <w:sz w:val="24"/>
+          <w:szCs w:val="24"/>
+        </w:rPr>
+        <w:t xml:space="preserve"> The </w:t>
+      </w:r>
+      <w:r>
+        <w:rPr>
+          <w:b/>
+          <w:bCs/>
+          <w:sz w:val="24"/>
+          <w:szCs w:val="24"/>
+        </w:rPr>
+        <w:t>Next</w:t>
+      </w:r>
+      <w:r>
+        <w:rPr>
+          <w:sz w:val="24"/>
+          <w:szCs w:val="24"/>
+        </w:rPr>
+        <w:t xml:space="preserve"> button will move to the next table.</w:t>
+      </w:r>
+      <w:r>
+        <w:rPr>
+          <w:sz w:val="24"/>
+          <w:szCs w:val="24"/>
+        </w:rPr>
+        <w:t xml:space="preserve"> The </w:t>
+      </w:r>
+      <w:r>
+        <w:rPr>
+          <w:b/>
+          <w:bCs/>
+          <w:sz w:val="24"/>
+          <w:szCs w:val="24"/>
+        </w:rPr>
+        <w:t>Previous</w:t>
+      </w:r>
+      <w:r>
+        <w:rPr>
+          <w:sz w:val="24"/>
+          <w:szCs w:val="24"/>
+        </w:rPr>
+        <w:t xml:space="preserve"> button will move to the previous table.</w:t>
+      </w:r>
     </w:p>
     <w:p>
       <w:pPr>
@@ -455,7 +610,6 @@
           <w:szCs w:val="24"/>
           <w:highlight w:val="black"/>
         </w:rPr>
-        <w:lastRenderedPageBreak/>
         <w:t>Discussion:</w:t>
       </w:r>
     </w:p>

</xml_diff>

<commit_message>
Fixed bad BCNF picture in report
</commit_message>
<xml_diff>
--- a/CS 461 Final Project Report.docx
+++ b/CS 461 Final Project Report.docx
@@ -376,10 +376,10 @@
         </w:rPr>
         <w:lastRenderedPageBreak/>
         <w:drawing>
-          <wp:inline distT="0" distB="0" distL="0" distR="0" wp14:anchorId="1B9B0037" wp14:editId="3B36146A">
-            <wp:extent cx="5943600" cy="3944620"/>
+          <wp:inline distT="0" distB="0" distL="0" distR="0" wp14:anchorId="0B5F1BC1" wp14:editId="2EC3D958">
+            <wp:extent cx="5943600" cy="3752850"/>
             <wp:effectExtent l="0" t="0" r="0" b="0"/>
-            <wp:docPr id="2" name="Picture 2"/>
+            <wp:docPr id="3" name="Picture 3"/>
             <wp:cNvGraphicFramePr>
               <a:graphicFrameLocks xmlns:a="http://schemas.openxmlformats.org/drawingml/2006/main" noChangeAspect="1"/>
             </wp:cNvGraphicFramePr>
@@ -399,7 +399,7 @@
                   <pic:spPr>
                     <a:xfrm>
                       <a:off x="0" y="0"/>
-                      <a:ext cx="5943600" cy="3944620"/>
+                      <a:ext cx="5943600" cy="3752850"/>
                     </a:xfrm>
                     <a:prstGeom prst="rect">
                       <a:avLst/>
@@ -433,25 +433,7 @@
           <w:szCs w:val="24"/>
           <w:highlight w:val="magenta"/>
         </w:rPr>
-        <w:t xml:space="preserve"> To generate the pay rate of employees, we used the </w:t>
-      </w:r>
-      <w:proofErr w:type="spellStart"/>
-      <w:r>
-        <w:rPr>
-          <w:sz w:val="24"/>
-          <w:szCs w:val="24"/>
-          <w:highlight w:val="magenta"/>
-        </w:rPr>
-        <w:t>Math.random</w:t>
-      </w:r>
-      <w:proofErr w:type="spellEnd"/>
-      <w:r>
-        <w:rPr>
-          <w:sz w:val="24"/>
-          <w:szCs w:val="24"/>
-          <w:highlight w:val="magenta"/>
-        </w:rPr>
-        <w:t xml:space="preserve"> function to generate a number from 0 to 100,000. To generate the date for employee hiring and game release dates, we generated a random integer for each part of the date: 1 through 12 for month, 1 through 28 for day, and 1 through 2019 for the year and then assembled this into a string.</w:t>
+        <w:t xml:space="preserve"> To generate the pay rate of employees, we used the Math.random function to generate a number from 0 to 100,000. To generate the date for employee hiring and game release dates, we generated a random integer for each part of the date: 1 through 12 for month, 1 through 28 for day, and 1 through 2019 for the year and then assembled this into a string.</w:t>
       </w:r>
     </w:p>
     <w:p>
@@ -662,24 +644,24 @@
           <w:szCs w:val="24"/>
           <w:highlight w:val="lightGray"/>
         </w:rPr>
+        <w:t>Project source code:</w:t>
+      </w:r>
+    </w:p>
+    <w:p>
+      <w:pPr>
+        <w:rPr>
+          <w:sz w:val="24"/>
+          <w:szCs w:val="24"/>
+          <w:highlight w:val="lightGray"/>
+        </w:rPr>
+      </w:pPr>
+      <w:r>
+        <w:rPr>
+          <w:sz w:val="24"/>
+          <w:szCs w:val="24"/>
+          <w:highlight w:val="lightGray"/>
+        </w:rPr>
         <w:lastRenderedPageBreak/>
-        <w:t>Project source code:</w:t>
-      </w:r>
-    </w:p>
-    <w:p>
-      <w:pPr>
-        <w:rPr>
-          <w:sz w:val="24"/>
-          <w:szCs w:val="24"/>
-          <w:highlight w:val="lightGray"/>
-        </w:rPr>
-      </w:pPr>
-      <w:r>
-        <w:rPr>
-          <w:sz w:val="24"/>
-          <w:szCs w:val="24"/>
-          <w:highlight w:val="lightGray"/>
-        </w:rPr>
         <w:tab/>
         <w:t>DatabaseUI.java</w:t>
       </w:r>

</xml_diff>

<commit_message>
added some updates to the discussion and fixed the paragraph about logins, since we did not include that in the project
</commit_message>
<xml_diff>
--- a/CS 461 Final Project Report.docx
+++ b/CS 461 Final Project Report.docx
@@ -132,7 +132,15 @@
           <w:szCs w:val="24"/>
           <w:highlight w:val="yellow"/>
         </w:rPr>
-        <w:t>One of the main technical problems we faced when designing this database system was regarding the staff. To differentiate managers from cashiers, we needed to make specific logins for managers that have administrative permissions, but only for the managers.</w:t>
+        <w:t>One of the main technical problems we faced when designing this database system was regarding the</w:t>
+      </w:r>
+      <w:r>
+        <w:rPr>
+          <w:sz w:val="24"/>
+          <w:szCs w:val="24"/>
+          <w:highlight w:val="yellow"/>
+        </w:rPr>
+        <w:t xml:space="preserve"> editing of the database itself. Adding objects to the tables in the database required a bit of creative work to form the custom SQL statements embedded in the code.</w:t>
       </w:r>
     </w:p>
     <w:p>
@@ -434,149 +442,31 @@
           <w:szCs w:val="24"/>
           <w:highlight w:val="cyan"/>
         </w:rPr>
-        <w:t xml:space="preserve">In the image above, gray columns are primary </w:t>
-      </w:r>
-      <w:proofErr w:type="gramStart"/>
+        <w:t xml:space="preserve">In the image above, gray columns are primary keys and the beige columns are foreign keys. </w:t>
+      </w:r>
       <w:r>
         <w:rPr>
           <w:sz w:val="24"/>
           <w:szCs w:val="24"/>
           <w:highlight w:val="cyan"/>
         </w:rPr>
-        <w:t>keys</w:t>
-      </w:r>
-      <w:proofErr w:type="gramEnd"/>
+        <w:t xml:space="preserve">bID from Buyer, eID from Employees, gID from Games, transactionNum from Rent, and sID from Store are all unique keys that are never duplicated. </w:t>
+      </w:r>
       <w:r>
         <w:rPr>
           <w:sz w:val="24"/>
           <w:szCs w:val="24"/>
           <w:highlight w:val="cyan"/>
         </w:rPr>
-        <w:t xml:space="preserve"> and the beige columns are foreign keys. </w:t>
-      </w:r>
-      <w:proofErr w:type="spellStart"/>
+        <w:t xml:space="preserve">This improves our database setup because we will not need to create a different unique key for each table. </w:t>
+      </w:r>
       <w:r>
         <w:rPr>
           <w:sz w:val="24"/>
           <w:szCs w:val="24"/>
           <w:highlight w:val="cyan"/>
         </w:rPr>
-        <w:t>bID</w:t>
-      </w:r>
-      <w:proofErr w:type="spellEnd"/>
-      <w:r>
-        <w:rPr>
-          <w:sz w:val="24"/>
-          <w:szCs w:val="24"/>
-          <w:highlight w:val="cyan"/>
-        </w:rPr>
-        <w:t xml:space="preserve"> from Buyer, </w:t>
-      </w:r>
-      <w:proofErr w:type="spellStart"/>
-      <w:r>
-        <w:rPr>
-          <w:sz w:val="24"/>
-          <w:szCs w:val="24"/>
-          <w:highlight w:val="cyan"/>
-        </w:rPr>
-        <w:t>eID</w:t>
-      </w:r>
-      <w:proofErr w:type="spellEnd"/>
-      <w:r>
-        <w:rPr>
-          <w:sz w:val="24"/>
-          <w:szCs w:val="24"/>
-          <w:highlight w:val="cyan"/>
-        </w:rPr>
-        <w:t xml:space="preserve"> from Employees, </w:t>
-      </w:r>
-      <w:proofErr w:type="spellStart"/>
-      <w:r>
-        <w:rPr>
-          <w:sz w:val="24"/>
-          <w:szCs w:val="24"/>
-          <w:highlight w:val="cyan"/>
-        </w:rPr>
-        <w:t>gID</w:t>
-      </w:r>
-      <w:proofErr w:type="spellEnd"/>
-      <w:r>
-        <w:rPr>
-          <w:sz w:val="24"/>
-          <w:szCs w:val="24"/>
-          <w:highlight w:val="cyan"/>
-        </w:rPr>
-        <w:t xml:space="preserve"> from Games, </w:t>
-      </w:r>
-      <w:proofErr w:type="spellStart"/>
-      <w:r>
-        <w:rPr>
-          <w:sz w:val="24"/>
-          <w:szCs w:val="24"/>
-          <w:highlight w:val="cyan"/>
-        </w:rPr>
-        <w:t>transactionNum</w:t>
-      </w:r>
-      <w:proofErr w:type="spellEnd"/>
-      <w:r>
-        <w:rPr>
-          <w:sz w:val="24"/>
-          <w:szCs w:val="24"/>
-          <w:highlight w:val="cyan"/>
-        </w:rPr>
-        <w:t xml:space="preserve"> from Rent, and </w:t>
-      </w:r>
-      <w:proofErr w:type="spellStart"/>
-      <w:r>
-        <w:rPr>
-          <w:sz w:val="24"/>
-          <w:szCs w:val="24"/>
-          <w:highlight w:val="cyan"/>
-        </w:rPr>
-        <w:t>sID</w:t>
-      </w:r>
-      <w:proofErr w:type="spellEnd"/>
-      <w:r>
-        <w:rPr>
-          <w:sz w:val="24"/>
-          <w:szCs w:val="24"/>
-          <w:highlight w:val="cyan"/>
-        </w:rPr>
-        <w:t xml:space="preserve"> from Store are all unique keys that are never duplicated. </w:t>
-      </w:r>
-      <w:r>
-        <w:rPr>
-          <w:sz w:val="24"/>
-          <w:szCs w:val="24"/>
-          <w:highlight w:val="cyan"/>
-        </w:rPr>
-        <w:t xml:space="preserve">This improves our database setup because we will not need to create a different unique key for each table. </w:t>
-      </w:r>
-      <w:r>
-        <w:rPr>
-          <w:sz w:val="24"/>
-          <w:szCs w:val="24"/>
-          <w:highlight w:val="cyan"/>
-        </w:rPr>
-        <w:t xml:space="preserve">Since we built the database with redundancies and dependencies in mind, BCNF did not </w:t>
-      </w:r>
-      <w:proofErr w:type="gramStart"/>
-      <w:r>
-        <w:rPr>
-          <w:sz w:val="24"/>
-          <w:szCs w:val="24"/>
-          <w:highlight w:val="cyan"/>
-        </w:rPr>
-        <w:t>have an effect on</w:t>
-      </w:r>
-      <w:proofErr w:type="gramEnd"/>
-      <w:r>
-        <w:rPr>
-          <w:sz w:val="24"/>
-          <w:szCs w:val="24"/>
-          <w:highlight w:val="cyan"/>
-        </w:rPr>
-        <w:t xml:space="preserve"> our database.</w:t>
+        <w:t>Since we built the database with redundancies and dependencies in mind, BCNF did not have an effect on our database.</w:t>
       </w:r>
     </w:p>
     <w:p>
@@ -616,25 +506,7 @@
           <w:szCs w:val="24"/>
           <w:highlight w:val="magenta"/>
         </w:rPr>
-        <w:t xml:space="preserve"> To generate the pay rate of employees, we used the </w:t>
-      </w:r>
-      <w:proofErr w:type="spellStart"/>
-      <w:r>
-        <w:rPr>
-          <w:sz w:val="24"/>
-          <w:szCs w:val="24"/>
-          <w:highlight w:val="magenta"/>
-        </w:rPr>
-        <w:t>Math.random</w:t>
-      </w:r>
-      <w:proofErr w:type="spellEnd"/>
-      <w:r>
-        <w:rPr>
-          <w:sz w:val="24"/>
-          <w:szCs w:val="24"/>
-          <w:highlight w:val="magenta"/>
-        </w:rPr>
-        <w:t xml:space="preserve"> function to generate a number from 0 to 100,000. To generate the date for employee hiring and game release dates, we generated a random integer for each part of the date: 1 through 12 for month, 1 through 28 for day, and 1 through 2019 for the year and then assembled this into a string.</w:t>
+        <w:t xml:space="preserve"> To generate the pay rate of employees, we used the Math.random function to generate a number from 0 to 100,000. To generate the date for employee hiring and game release dates, we generated a random integer for each part of the date: 1 through 12 for month, 1 through 28 for day, and 1 through 2019 for the year and then assembled this into a string.</w:t>
       </w:r>
     </w:p>
     <w:p>
@@ -660,7 +532,7 @@
           <w:szCs w:val="24"/>
           <w:highlight w:val="darkGray"/>
         </w:rPr>
-        <w:t>The 'New Transaction' button will allow you to input the information</w:t>
+        <w:t xml:space="preserve">The 'New Transaction' button will allow you to input the information for a new transaction. The given dropdown prompts will show the available options for keys, as all information needs to be compatible with </w:t>
       </w:r>
       <w:r>
         <w:rPr>
@@ -668,184 +540,8 @@
           <w:szCs w:val="24"/>
           <w:highlight w:val="darkGray"/>
         </w:rPr>
-        <w:t xml:space="preserve"> </w:t>
-      </w:r>
-      <w:r>
-        <w:rPr>
-          <w:sz w:val="24"/>
-          <w:szCs w:val="24"/>
-          <w:highlight w:val="darkGray"/>
-        </w:rPr>
-        <w:t>for a new transaction. The given dropdown prompts will show the available options for keys, as all information</w:t>
-      </w:r>
-      <w:r>
-        <w:rPr>
-          <w:sz w:val="24"/>
-          <w:szCs w:val="24"/>
-          <w:highlight w:val="darkGray"/>
-        </w:rPr>
-        <w:t xml:space="preserve"> </w:t>
-      </w:r>
-      <w:r>
-        <w:rPr>
-          <w:sz w:val="24"/>
-          <w:szCs w:val="24"/>
-          <w:highlight w:val="darkGray"/>
-        </w:rPr>
-        <w:t xml:space="preserve">needs to be compatible with </w:t>
-      </w:r>
-      <w:r>
-        <w:rPr>
-          <w:sz w:val="24"/>
-          <w:szCs w:val="24"/>
-          <w:highlight w:val="darkGray"/>
-        </w:rPr>
         <w:lastRenderedPageBreak/>
-        <w:t>other tables.</w:t>
-      </w:r>
-      <w:r>
-        <w:rPr>
-          <w:sz w:val="24"/>
-          <w:szCs w:val="24"/>
-          <w:highlight w:val="darkGray"/>
-        </w:rPr>
-        <w:t xml:space="preserve"> </w:t>
-      </w:r>
-      <w:r>
-        <w:rPr>
-          <w:sz w:val="24"/>
-          <w:szCs w:val="24"/>
-          <w:highlight w:val="darkGray"/>
-        </w:rPr>
-        <w:t>The 'Delete' button will display a popup box depending on the currently displayed table asking for the primary key</w:t>
-      </w:r>
-      <w:r>
-        <w:rPr>
-          <w:sz w:val="24"/>
-          <w:szCs w:val="24"/>
-          <w:highlight w:val="darkGray"/>
-        </w:rPr>
-        <w:t xml:space="preserve"> </w:t>
-      </w:r>
-      <w:r>
-        <w:rPr>
-          <w:sz w:val="24"/>
-          <w:szCs w:val="24"/>
-          <w:highlight w:val="darkGray"/>
-        </w:rPr>
-        <w:t>of the item you are looking to delete. Entering the correct information will delete that entry in the table.</w:t>
-      </w:r>
-      <w:r>
-        <w:rPr>
-          <w:sz w:val="24"/>
-          <w:szCs w:val="24"/>
-          <w:highlight w:val="darkGray"/>
-        </w:rPr>
-        <w:t xml:space="preserve"> </w:t>
-      </w:r>
-      <w:r>
-        <w:rPr>
-          <w:sz w:val="24"/>
-          <w:szCs w:val="24"/>
-          <w:highlight w:val="darkGray"/>
-        </w:rPr>
-        <w:t>The 'Update' button will display a series of popups, which will gather the information for a new entry to the currently</w:t>
-      </w:r>
-      <w:r>
-        <w:rPr>
-          <w:sz w:val="24"/>
-          <w:szCs w:val="24"/>
-          <w:highlight w:val="darkGray"/>
-        </w:rPr>
-        <w:t xml:space="preserve"> </w:t>
-      </w:r>
-      <w:r>
-        <w:rPr>
-          <w:sz w:val="24"/>
-          <w:szCs w:val="24"/>
-          <w:highlight w:val="darkGray"/>
-        </w:rPr>
-        <w:t>displayed table.</w:t>
-      </w:r>
-      <w:r>
-        <w:rPr>
-          <w:sz w:val="24"/>
-          <w:szCs w:val="24"/>
-          <w:highlight w:val="darkGray"/>
-        </w:rPr>
-        <w:t xml:space="preserve"> </w:t>
-      </w:r>
-      <w:r>
-        <w:rPr>
-          <w:sz w:val="24"/>
-          <w:szCs w:val="24"/>
-          <w:highlight w:val="darkGray"/>
-        </w:rPr>
-        <w:t>The 'Next' and 'Previous' buttons will cycle between the available tables.</w:t>
-      </w:r>
-      <w:r>
-        <w:rPr>
-          <w:sz w:val="24"/>
-          <w:szCs w:val="24"/>
-          <w:highlight w:val="darkGray"/>
-        </w:rPr>
-        <w:t xml:space="preserve"> </w:t>
-      </w:r>
-      <w:r>
-        <w:rPr>
-          <w:sz w:val="24"/>
-          <w:szCs w:val="24"/>
-          <w:highlight w:val="darkGray"/>
-        </w:rPr>
-        <w:t>The dropdown box will allow you to pick a table directly, without needing to cycle through.</w:t>
-      </w:r>
-      <w:r>
-        <w:rPr>
-          <w:sz w:val="24"/>
-          <w:szCs w:val="24"/>
-          <w:highlight w:val="darkGray"/>
-        </w:rPr>
-        <w:t xml:space="preserve"> </w:t>
-      </w:r>
-      <w:r>
-        <w:rPr>
-          <w:sz w:val="24"/>
-          <w:szCs w:val="24"/>
-          <w:highlight w:val="darkGray"/>
-        </w:rPr>
-        <w:t>The search textbox will filter the current displayed table, and only show the entries that match the entered</w:t>
-      </w:r>
-      <w:r>
-        <w:rPr>
-          <w:sz w:val="24"/>
-          <w:szCs w:val="24"/>
-          <w:highlight w:val="darkGray"/>
-        </w:rPr>
-        <w:t xml:space="preserve"> </w:t>
-      </w:r>
-      <w:r>
-        <w:rPr>
-          <w:sz w:val="24"/>
-          <w:szCs w:val="24"/>
-          <w:highlight w:val="darkGray"/>
-        </w:rPr>
-        <w:t>information. You will need to press 'Enter' after your search query.</w:t>
-      </w:r>
-      <w:r>
-        <w:rPr>
-          <w:sz w:val="24"/>
-          <w:szCs w:val="24"/>
-          <w:highlight w:val="darkGray"/>
-        </w:rPr>
-        <w:t xml:space="preserve"> </w:t>
-      </w:r>
-      <w:r>
-        <w:rPr>
-          <w:sz w:val="24"/>
-          <w:szCs w:val="24"/>
-          <w:highlight w:val="darkGray"/>
-        </w:rPr>
-        <w:t>Below the buttons, the currently displayed table will show all entries for the database table in question.</w:t>
+        <w:t>other tables. The 'Delete' button will display a popup box depending on the currently displayed table asking for the primary key of the item you are looking to delete. Entering the correct information will delete that entry in the table. The 'Update' button will display a series of popups, which will gather the information for a new entry to the currently displayed table. The 'Next' and 'Previous' buttons will cycle between the available tables. The dropdown box will allow you to pick a table directly, without needing to cycle through. The search textbox will filter the current displayed table, and only show the entries that match the entered information. You will need to press 'Enter' after your search query. Below the buttons, the currently displayed table will show all entries for the database table in question.</w:t>
       </w:r>
     </w:p>
     <w:p>
@@ -937,6 +633,13 @@
           <w:szCs w:val="24"/>
         </w:rPr>
         <w:t>This made our application less pretty but taught me a great deal about designing GUIs for applications and connecting to databases.</w:t>
+      </w:r>
+      <w:r>
+        <w:rPr>
+          <w:sz w:val="24"/>
+          <w:szCs w:val="24"/>
+        </w:rPr>
+        <w:t xml:space="preserve"> This also means we had to build a lot of the database interactions from scratch. We got a lot of practice in embedded SQL and table management throughout this project. The most interesting problem we had was the slight separation of the viewed tables and the database itself – the front-end tables had to be edited separately from the back-end database, which caused a lot of problems for a while. However, now all functions are synced and we got a lot more familiar with the ins and outs of database management.</w:t>
       </w:r>
     </w:p>
     <w:sectPr>
@@ -1351,6 +1054,7 @@
   <w:style w:type="character" w:default="1" w:styleId="DefaultParagraphFont">
     <w:name w:val="Default Paragraph Font"/>
     <w:uiPriority w:val="1"/>
+    <w:semiHidden/>
     <w:unhideWhenUsed/>
   </w:style>
   <w:style w:type="table" w:default="1" w:styleId="TableNormal">

</xml_diff>